<commit_message>
more reports, refactoring, cleanup
</commit_message>
<xml_diff>
--- a/reports/Automated_Daily_Gn_Comparison_Report.docx
+++ b/reports/Automated_Daily_Gn_Comparison_Report.docx
@@ -12,38 +12,20 @@
         <w:rPr>
           <w:rFonts w:ascii="Times New Roman" w:hAnsi="Times New Roman" w:cs="Times New Roman"/>
         </w:rPr>
-        <w:t>Stephen Xu</w:t>
-      </w:r>
-      <w:r>
-        <w:rPr>
-          <w:rFonts w:ascii="Times New Roman" w:hAnsi="Times New Roman" w:cs="Times New Roman"/>
-        </w:rPr>
-        <w:t>, Pranil Walke</w:t>
-      </w:r>
-    </w:p>
-    <w:p>
-      <w:pPr>
-        <w:rPr>
-          <w:rFonts w:ascii="Times New Roman" w:hAnsi="Times New Roman" w:cs="Times New Roman"/>
-        </w:rPr>
-      </w:pPr>
-      <w:r>
-        <w:rPr>
-          <w:rFonts w:ascii="Times New Roman" w:hAnsi="Times New Roman" w:cs="Times New Roman"/>
-        </w:rPr>
-        <w:t xml:space="preserve">June </w:t>
-      </w:r>
-      <w:r>
-        <w:rPr>
-          <w:rFonts w:ascii="Times New Roman" w:hAnsi="Times New Roman" w:cs="Times New Roman"/>
-        </w:rPr>
-        <w:t>1</w:t>
-      </w:r>
-      <w:r>
-        <w:rPr>
-          <w:rFonts w:ascii="Times New Roman" w:hAnsi="Times New Roman" w:cs="Times New Roman"/>
-        </w:rPr>
-        <w:t>9, 2023</w:t>
+        <w:t>Stephen Xu, Pranil Walke</w:t>
+      </w:r>
+    </w:p>
+    <w:p>
+      <w:pPr>
+        <w:rPr>
+          <w:rFonts w:ascii="Times New Roman" w:hAnsi="Times New Roman" w:cs="Times New Roman"/>
+        </w:rPr>
+      </w:pPr>
+      <w:r>
+        <w:rPr>
+          <w:rFonts w:ascii="Times New Roman" w:hAnsi="Times New Roman" w:cs="Times New Roman"/>
+        </w:rPr>
+        <w:t>June 19, 2023</w:t>
       </w:r>
     </w:p>
     <w:p>
@@ -96,25 +78,7 @@
         <w:rPr>
           <w:rFonts w:ascii="Times New Roman" w:hAnsi="Times New Roman" w:cs="Times New Roman"/>
         </w:rPr>
-        <w:t xml:space="preserve">Write a Python script that </w:t>
-      </w:r>
-      <w:r>
-        <w:rPr>
-          <w:rFonts w:ascii="Times New Roman" w:hAnsi="Times New Roman" w:cs="Times New Roman"/>
-        </w:rPr>
-        <w:t>compares</w:t>
-      </w:r>
-      <w:r>
-        <w:rPr>
-          <w:rFonts w:ascii="Times New Roman" w:hAnsi="Times New Roman" w:cs="Times New Roman"/>
-        </w:rPr>
-        <w:t xml:space="preserve"> the generator statuses from the MIS DAM data </w:t>
-      </w:r>
-      <w:r>
-        <w:rPr>
-          <w:rFonts w:ascii="Times New Roman" w:hAnsi="Times New Roman" w:cs="Times New Roman"/>
-        </w:rPr>
-        <w:t>given two input dates. Use this script to automate a task in the Task Scheduler to send a daily email describing the generator changes in today and tomorrow’s data.</w:t>
+        <w:t>Write a Python script that compares the generator statuses from the MIS DAM data given two input dates. Use this script to automate a task in the Task Scheduler to send a daily email describing the generator changes in today and tomorrow’s data.</w:t>
       </w:r>
     </w:p>
     <w:p>
@@ -165,13 +129,7 @@
         <w:rPr>
           <w:rFonts w:ascii="Times New Roman" w:hAnsi="Times New Roman" w:cs="Times New Roman"/>
         </w:rPr>
-        <w:t>Main script located at Y:\11_Transmission</w:t>
-      </w:r>
-      <w:r>
-        <w:rPr>
-          <w:rFonts w:ascii="Times New Roman" w:hAnsi="Times New Roman" w:cs="Times New Roman"/>
-        </w:rPr>
-        <w:t xml:space="preserve"> Analysis\ERCOT\101 - </w:t>
+        <w:t xml:space="preserve">Main script located at Y:\11_Transmission Analysis\ERCOT\101 - </w:t>
       </w:r>
       <w:proofErr w:type="spellStart"/>
       <w:r>
@@ -302,7 +260,7 @@
           <w:szCs w:val="20"/>
         </w:rPr>
         <w:drawing>
-          <wp:inline distT="0" distB="0" distL="0" distR="0" wp14:anchorId="21541B01" wp14:editId="34DFAD20">
+          <wp:inline distT="0" distB="0" distL="0" distR="0" wp14:anchorId="796CC120" wp14:editId="5C39DA24">
             <wp:extent cx="3162300" cy="2895060"/>
             <wp:effectExtent l="0" t="0" r="0" b="635"/>
             <wp:docPr id="1" name="Picture 1" descr="A screenshot of a computer&#10;&#10;Description automatically generated with medium confidence"/>
@@ -370,13 +328,7 @@
         <w:rPr>
           <w:rFonts w:ascii="Times New Roman" w:hAnsi="Times New Roman" w:cs="Times New Roman"/>
         </w:rPr>
-        <w:t xml:space="preserve">Python requests to a website, </w:t>
-      </w:r>
-      <w:r>
-        <w:rPr>
-          <w:rFonts w:ascii="Times New Roman" w:hAnsi="Times New Roman" w:cs="Times New Roman"/>
-        </w:rPr>
-        <w:t>how to use the Task Scheduler, and how to send emails through PyCharm.</w:t>
+        <w:t>Python requests to a website, how to use the Task Scheduler, and how to send emails through PyCharm.</w:t>
       </w:r>
     </w:p>
     <w:sectPr>
@@ -910,7 +862,7 @@
   <w:style w:type="paragraph" w:default="1" w:styleId="Normal">
     <w:name w:val="Normal"/>
     <w:qFormat/>
-    <w:rsid w:val="00E003F6"/>
+    <w:rsid w:val="00327D68"/>
   </w:style>
   <w:style w:type="character" w:default="1" w:styleId="DefaultParagraphFont">
     <w:name w:val="Default Paragraph Font"/>

</xml_diff>